<commit_message>
Atas e modelo logico
</commit_message>
<xml_diff>
--- a/Artefatos/Atas de Reunião/Ata de Reunião 2021-09-08 21hrs.docx
+++ b/Artefatos/Atas de Reunião/Ata de Reunião 2021-09-08 21hrs.docx
@@ -145,7 +145,58 @@
                 <w:sz w:val="22"/>
                 <w:szCs w:val="22"/>
               </w:rPr>
-              <w:t>Hora: 17:00 às 18:00</w:t>
+              <w:t xml:space="preserve">Hora: </w:t>
+            </w:r>
+            <w:r>
+              <w:rPr>
+                <w:rFonts w:eastAsia="Calibri" w:cs="Times New Roman" w:ascii="Calibri" w:hAnsi="Calibri"/>
+                <w:color w:val="auto"/>
+                <w:kern w:val="0"/>
+                <w:sz w:val="22"/>
+                <w:szCs w:val="22"/>
+                <w:lang w:val="pt-BR" w:eastAsia="pt-BR" w:bidi="ar-SA"/>
+              </w:rPr>
+              <w:t>21:</w:t>
+            </w:r>
+            <w:r>
+              <w:rPr>
+                <w:rFonts w:eastAsia="Calibri" w:ascii="Calibri" w:hAnsi="Calibri"/>
+                <w:sz w:val="22"/>
+                <w:szCs w:val="22"/>
+              </w:rPr>
+              <w:t xml:space="preserve">00 às </w:t>
+            </w:r>
+            <w:r>
+              <w:rPr>
+                <w:rFonts w:eastAsia="Calibri" w:ascii="Calibri" w:hAnsi="Calibri"/>
+                <w:sz w:val="22"/>
+                <w:szCs w:val="22"/>
+              </w:rPr>
+              <w:t>22</w:t>
+            </w:r>
+            <w:r>
+              <w:rPr>
+                <w:rFonts w:eastAsia="Calibri" w:ascii="Calibri" w:hAnsi="Calibri"/>
+                <w:sz w:val="22"/>
+                <w:szCs w:val="22"/>
+              </w:rPr>
+              <w:t>:</w:t>
+            </w:r>
+            <w:r>
+              <w:rPr>
+                <w:rFonts w:eastAsia="Calibri" w:ascii="Calibri" w:hAnsi="Calibri"/>
+                <w:sz w:val="22"/>
+                <w:szCs w:val="22"/>
+              </w:rPr>
+              <w:t>3</w:t>
+            </w:r>
+            <w:r>
+              <w:rPr>
+                <w:rFonts w:eastAsia="Calibri" w:ascii="Calibri" w:hAnsi="Calibri"/>
+                <w:sz w:val="22"/>
+                <w:szCs w:val="22"/>
+              </w:rPr>
+              <w:t>0</w:t>
             </w:r>
           </w:p>
         </w:tc>
@@ -191,7 +242,7 @@
                 <w:szCs w:val="22"/>
                 <w:lang w:val="pt-BR" w:eastAsia="pt-BR" w:bidi="ar-SA"/>
               </w:rPr>
-              <w:t>Google Meet</w:t>
+              <w:t>Teams</w:t>
             </w:r>
           </w:p>
         </w:tc>

</xml_diff>